<commit_message>
direct access to the first sheet
</commit_message>
<xml_diff>
--- a/test-data/test01/test.docx
+++ b/test-data/test01/test.docx
@@ -1,17 +1,15 @@
 
 <file path=word/document.xml><?xml version="1.0" encoding="utf-8"?>
-<w:document xmlns:o="urn:schemas-microsoft-com:office:office" xmlns:r="http://schemas.openxmlformats.org/officeDocument/2006/relationships" xmlns:v="urn:schemas-microsoft-com:vml" xmlns:w="http://schemas.openxmlformats.org/wordprocessingml/2006/main" xmlns:w10="urn:schemas-microsoft-com:office:word" xmlns:wp="http://schemas.openxmlformats.org/drawingml/2006/wordprocessingDrawing" xmlns:wps="http://schemas.microsoft.com/office/word/2010/wordprocessingShape" xmlns:wpg="http://schemas.microsoft.com/office/word/2010/wordprocessingGroup" xmlns:mc="http://schemas.openxmlformats.org/markup-compatibility/2006" xmlns:wp14="http://schemas.microsoft.com/office/word/2010/wordprocessingDrawing" xmlns:w14="http://schemas.microsoft.com/office/word/2010/wordml" mc:Ignorable="w14 wp14">
+<w:document xmlns:o="urn:schemas-microsoft-com:office:office" xmlns:r="http://schemas.openxmlformats.org/officeDocument/2006/relationships" xmlns:v="urn:schemas-microsoft-com:vml" xmlns:w="http://schemas.openxmlformats.org/wordprocessingml/2006/main" xmlns:w10="urn:schemas-microsoft-com:office:word" xmlns:wp="http://schemas.openxmlformats.org/drawingml/2006/wordprocessingDrawing" xmlns:wps="http://schemas.microsoft.com/office/word/2010/wordprocessingShape" xmlns:wpg="http://schemas.microsoft.com/office/word/2010/wordprocessingGroup" xmlns:mc="http://schemas.openxmlformats.org/markup-compatibility/2006" xmlns:wp14="http://schemas.microsoft.com/office/word/2010/wordprocessingDrawing" xmlns:w14="http://schemas.microsoft.com/office/word/2010/wordml" xmlns:w15="http://schemas.microsoft.com/office/word/2012/wordml" mc:Ignorable="w14 wp14 w15">
   <w:body>
     <w:p>
       <w:pPr>
-        <w:pStyle w:val="Normal1"/>
-        <w:pBdr/>
+        <w:pStyle w:val="LO-normal"/>
         <w:shd w:val="clear" w:fill="auto"/>
         <w:spacing w:before="120" w:after="0"/>
         <w:jc w:val="center"/>
         <w:rPr>
           <w:rFonts w:ascii="Arial" w:hAnsi="Arial" w:eastAsia="Arial" w:cs="Arial"/>
-          <w:b/>
           <w:b/>
           <w:color w:val="000000"/>
           <w:sz w:val="14"/>
@@ -64,14 +62,13 @@
           </w:tcPr>
           <w:p>
             <w:pPr>
-              <w:pStyle w:val="Normal1"/>
+              <w:pStyle w:val="LO-normal"/>
               <w:widowControl w:val="false"/>
               <w:spacing w:before="120" w:after="0"/>
               <w:jc w:val="center"/>
               <w:rPr>
                 <w:rFonts w:ascii="Arial" w:hAnsi="Arial" w:eastAsia="Arial" w:cs="Arial"/>
                 <w:b/>
-                <w:b/>
                 <w:color w:val="000000"/>
                 <w:sz w:val="38"/>
                 <w:szCs w:val="38"/>
@@ -90,12 +87,11 @@
           </w:p>
           <w:p>
             <w:pPr>
-              <w:pStyle w:val="Normal1"/>
+              <w:pStyle w:val="LO-normal"/>
               <w:widowControl w:val="false"/>
               <w:jc w:val="center"/>
               <w:rPr>
                 <w:rFonts w:ascii="Arial" w:hAnsi="Arial" w:eastAsia="Arial" w:cs="Arial"/>
-                <w:b/>
                 <w:b/>
                 <w:color w:val="0000FF"/>
                 <w:sz w:val="30"/>
@@ -111,6 +107,22 @@
                 <w:szCs w:val="32"/>
               </w:rPr>
               <w:t>#Person.A2#</w:t>
+            </w:r>
+          </w:p>
+          <w:p>
+            <w:pPr>
+              <w:pStyle w:val="LO-normal"/>
+              <w:widowControl w:val="false"/>
+              <w:jc w:val="center"/>
+              <w:rPr>
+                <w:lang w:val="en-US"/>
+              </w:rPr>
+            </w:pPr>
+            <w:r>
+              <w:rPr>
+                <w:lang w:val="en-US"/>
+              </w:rPr>
+              <w:t>#A2#</w:t>
             </w:r>
           </w:p>
         </w:tc>
@@ -127,13 +139,12 @@
           </w:tcPr>
           <w:p>
             <w:pPr>
-              <w:pStyle w:val="Normal1"/>
+              <w:pStyle w:val="LO-normal"/>
               <w:widowControl w:val="false"/>
               <w:spacing w:lineRule="auto" w:line="240" w:before="0" w:after="0"/>
               <w:ind w:right="0" w:hanging="0"/>
               <w:rPr>
                 <w:rFonts w:ascii="Arial" w:hAnsi="Arial" w:eastAsia="Arial" w:cs="Arial"/>
-                <w:b/>
                 <w:b/>
                 <w:color w:val="000000"/>
                 <w:sz w:val="22"/>
@@ -153,13 +164,12 @@
           </w:p>
           <w:p>
             <w:pPr>
-              <w:pStyle w:val="Normal1"/>
+              <w:pStyle w:val="LO-normal"/>
               <w:widowControl w:val="false"/>
               <w:spacing w:lineRule="auto" w:line="240" w:before="0" w:after="0"/>
               <w:ind w:right="0" w:hanging="0"/>
               <w:rPr>
                 <w:rFonts w:ascii="Arial" w:hAnsi="Arial" w:eastAsia="Arial" w:cs="Arial"/>
-                <w:b/>
                 <w:b/>
                 <w:color w:val="000000"/>
                 <w:sz w:val="22"/>
@@ -179,7 +189,7 @@
           </w:p>
           <w:p>
             <w:pPr>
-              <w:pStyle w:val="Normal1"/>
+              <w:pStyle w:val="LO-normal"/>
               <w:widowControl w:val="false"/>
               <w:spacing w:lineRule="auto" w:line="240" w:before="0" w:after="0"/>
               <w:ind w:right="0" w:hanging="0"/>
@@ -202,13 +212,12 @@
           </w:p>
           <w:p>
             <w:pPr>
-              <w:pStyle w:val="Normal1"/>
+              <w:pStyle w:val="LO-normal"/>
               <w:widowControl w:val="false"/>
               <w:spacing w:lineRule="auto" w:line="240" w:before="0" w:after="0"/>
               <w:ind w:right="0" w:hanging="0"/>
               <w:rPr>
                 <w:rFonts w:ascii="Arial" w:hAnsi="Arial" w:eastAsia="Arial" w:cs="Arial"/>
-                <w:b/>
                 <w:b/>
                 <w:color w:val="000000"/>
                 <w:sz w:val="22"/>
@@ -228,13 +237,12 @@
           </w:p>
           <w:p>
             <w:pPr>
-              <w:pStyle w:val="Normal1"/>
+              <w:pStyle w:val="LO-normal"/>
               <w:widowControl w:val="false"/>
               <w:spacing w:lineRule="auto" w:line="240" w:before="0" w:after="0"/>
               <w:ind w:right="0" w:hanging="0"/>
               <w:rPr>
                 <w:rFonts w:ascii="Arial" w:hAnsi="Arial" w:eastAsia="Arial" w:cs="Arial"/>
-                <w:b/>
                 <w:b/>
                 <w:color w:val="000000"/>
                 <w:sz w:val="22"/>
@@ -254,7 +262,7 @@
           </w:p>
           <w:p>
             <w:pPr>
-              <w:pStyle w:val="Normal1"/>
+              <w:pStyle w:val="LO-normal"/>
               <w:widowControl w:val="false"/>
               <w:spacing w:lineRule="auto" w:line="240" w:before="0" w:after="0"/>
               <w:ind w:right="0" w:hanging="0"/>
@@ -277,7 +285,7 @@
           </w:p>
           <w:p>
             <w:pPr>
-              <w:pStyle w:val="Normal1"/>
+              <w:pStyle w:val="LO-normal"/>
               <w:widowControl w:val="false"/>
               <w:spacing w:lineRule="auto" w:line="240" w:before="0" w:after="0"/>
               <w:ind w:right="0" w:hanging="0"/>
@@ -318,14 +326,13 @@
           </w:tcPr>
           <w:p>
             <w:pPr>
-              <w:pStyle w:val="Normal1"/>
+              <w:pStyle w:val="LO-normal"/>
               <w:keepLines/>
               <w:widowControl w:val="false"/>
               <w:spacing w:lineRule="auto" w:line="240" w:before="0" w:after="0"/>
               <w:jc w:val="center"/>
               <w:rPr>
                 <w:rFonts w:ascii="Arial" w:hAnsi="Arial" w:eastAsia="Arial" w:cs="Arial"/>
-                <w:b/>
                 <w:b/>
                 <w:color w:val="000000"/>
                 <w:sz w:val="26"/>
@@ -345,7 +352,7 @@
           </w:p>
           <w:p>
             <w:pPr>
-              <w:pStyle w:val="Normal1"/>
+              <w:pStyle w:val="LO-normal"/>
               <w:keepLines/>
               <w:widowControl w:val="false"/>
               <w:spacing w:lineRule="auto" w:line="240" w:before="0" w:after="0"/>
@@ -396,14 +403,13 @@
                 </w:tcPr>
                 <w:p>
                   <w:pPr>
-                    <w:pStyle w:val="Normal1"/>
+                    <w:pStyle w:val="LO-normal"/>
                     <w:keepLines/>
                     <w:widowControl w:val="false"/>
                     <w:spacing w:lineRule="auto" w:line="240" w:before="0" w:after="0"/>
                     <w:ind w:right="0" w:hanging="0"/>
                     <w:rPr>
                       <w:rFonts w:ascii="Arial" w:hAnsi="Arial" w:eastAsia="Arial" w:cs="Arial"/>
-                      <w:b/>
                       <w:b/>
                       <w:color w:val="000000"/>
                     </w:rPr>
@@ -433,7 +439,7 @@
                 </w:tcPr>
                 <w:p>
                   <w:pPr>
-                    <w:pStyle w:val="Normal1"/>
+                    <w:pStyle w:val="LO-normal"/>
                     <w:keepLines/>
                     <w:widowControl w:val="false"/>
                     <w:spacing w:lineRule="auto" w:line="240" w:before="0" w:after="0"/>
@@ -467,7 +473,7 @@
                 </w:tcPr>
                 <w:p>
                   <w:pPr>
-                    <w:pStyle w:val="Normal1"/>
+                    <w:pStyle w:val="LO-normal"/>
                     <w:keepLines/>
                     <w:widowControl w:val="false"/>
                     <w:spacing w:lineRule="auto" w:line="240" w:before="0" w:after="0"/>
@@ -494,7 +500,7 @@
           </w:tbl>
           <w:p>
             <w:pPr>
-              <w:pStyle w:val="Normal1"/>
+              <w:pStyle w:val="LO-normal"/>
               <w:keepLines/>
               <w:widowControl w:val="false"/>
               <w:spacing w:lineRule="auto" w:line="240" w:before="0" w:after="0"/>
@@ -513,14 +519,13 @@
           </w:p>
           <w:p>
             <w:pPr>
-              <w:pStyle w:val="Normal1"/>
+              <w:pStyle w:val="LO-normal"/>
               <w:keepLines/>
               <w:widowControl w:val="false"/>
               <w:spacing w:lineRule="auto" w:line="240" w:before="0" w:after="0"/>
               <w:jc w:val="center"/>
               <w:rPr>
                 <w:rFonts w:ascii="Arial" w:hAnsi="Arial" w:eastAsia="Arial" w:cs="Arial"/>
-                <w:b/>
                 <w:b/>
                 <w:color w:val="000000"/>
                 <w:sz w:val="26"/>
@@ -540,7 +545,7 @@
           </w:p>
           <w:p>
             <w:pPr>
-              <w:pStyle w:val="Normal1"/>
+              <w:pStyle w:val="LO-normal"/>
               <w:keepLines/>
               <w:widowControl w:val="false"/>
               <w:spacing w:lineRule="auto" w:line="240" w:before="0" w:after="0"/>
@@ -594,7 +599,7 @@
                 </w:tcPr>
                 <w:p>
                   <w:pPr>
-                    <w:pStyle w:val="Normal1"/>
+                    <w:pStyle w:val="LO-normal"/>
                     <w:keepLines/>
                     <w:widowControl w:val="false"/>
                     <w:spacing w:lineRule="auto" w:line="240" w:before="0" w:after="0"/>
@@ -638,7 +643,7 @@
                 </w:tcPr>
                 <w:p>
                   <w:pPr>
-                    <w:pStyle w:val="Normal1"/>
+                    <w:pStyle w:val="LO-normal"/>
                     <w:keepLines/>
                     <w:widowControl w:val="false"/>
                     <w:spacing w:lineRule="auto" w:line="240" w:before="0" w:after="0"/>
@@ -678,7 +683,7 @@
                 </w:tcPr>
                 <w:p>
                   <w:pPr>
-                    <w:pStyle w:val="Normal1"/>
+                    <w:pStyle w:val="LO-normal"/>
                     <w:keepLines/>
                     <w:widowControl w:val="false"/>
                     <w:spacing w:lineRule="auto" w:line="240" w:before="0" w:after="0"/>
@@ -703,7 +708,7 @@
           </w:tbl>
           <w:p>
             <w:pPr>
-              <w:pStyle w:val="Normal1"/>
+              <w:pStyle w:val="LO-normal"/>
               <w:keepLines/>
               <w:widowControl w:val="false"/>
               <w:spacing w:lineRule="auto" w:line="240" w:before="0" w:after="0"/>
@@ -722,14 +727,13 @@
           </w:p>
           <w:p>
             <w:pPr>
-              <w:pStyle w:val="Normal1"/>
+              <w:pStyle w:val="LO-normal"/>
               <w:keepLines/>
               <w:widowControl w:val="false"/>
               <w:spacing w:lineRule="auto" w:line="240" w:before="0" w:after="0"/>
               <w:jc w:val="center"/>
               <w:rPr>
                 <w:rFonts w:ascii="Arial" w:hAnsi="Arial" w:eastAsia="Arial" w:cs="Arial"/>
-                <w:b/>
                 <w:b/>
                 <w:color w:val="000000"/>
                 <w:sz w:val="26"/>
@@ -749,7 +753,7 @@
           </w:p>
           <w:p>
             <w:pPr>
-              <w:pStyle w:val="Normal1"/>
+              <w:pStyle w:val="LO-normal"/>
               <w:keepLines/>
               <w:widowControl w:val="false"/>
               <w:spacing w:lineRule="auto" w:line="240" w:before="0" w:after="0"/>
@@ -803,7 +807,7 @@
                 </w:tcPr>
                 <w:p>
                   <w:pPr>
-                    <w:pStyle w:val="Normal1"/>
+                    <w:pStyle w:val="LO-normal"/>
                     <w:keepLines/>
                     <w:widowControl w:val="false"/>
                     <w:spacing w:lineRule="auto" w:line="240" w:before="0" w:after="0"/>
@@ -834,13 +838,12 @@
                 </w:tcPr>
                 <w:p>
                   <w:pPr>
-                    <w:pStyle w:val="Normal1"/>
+                    <w:pStyle w:val="LO-normal"/>
                     <w:keepLines/>
                     <w:widowControl w:val="false"/>
                     <w:spacing w:lineRule="auto" w:line="240" w:before="0" w:after="0"/>
                     <w:rPr>
                       <w:rFonts w:ascii="Arial" w:hAnsi="Arial" w:eastAsia="Arial" w:cs="Arial"/>
-                      <w:b/>
                       <w:b/>
                       <w:color w:val="000000"/>
                       <w:sz w:val="22"/>
@@ -896,12 +899,11 @@
           </w:tbl>
           <w:p>
             <w:pPr>
-              <w:pStyle w:val="Normal1"/>
-              <w:widowControl w:val="false"/>
-              <w:spacing w:lineRule="auto" w:line="240" w:before="0" w:after="0"/>
-              <w:rPr>
-                <w:rFonts w:ascii="Arial" w:hAnsi="Arial" w:eastAsia="Arial" w:cs="Arial"/>
-                <w:b/>
+              <w:pStyle w:val="LO-normal"/>
+              <w:widowControl w:val="false"/>
+              <w:spacing w:lineRule="auto" w:line="240" w:before="0" w:after="0"/>
+              <w:rPr>
+                <w:rFonts w:ascii="Arial" w:hAnsi="Arial" w:eastAsia="Arial" w:cs="Arial"/>
                 <w:b/>
                 <w:color w:val="000000"/>
                 <w:sz w:val="26"/>
@@ -933,7 +935,7 @@
           </w:tcPr>
           <w:p>
             <w:pPr>
-              <w:pStyle w:val="Normal1"/>
+              <w:pStyle w:val="LO-normal"/>
               <w:widowControl w:val="false"/>
               <w:spacing w:lineRule="auto" w:line="240" w:before="0" w:after="0"/>
               <w:ind w:right="0" w:hanging="0"/>
@@ -941,7 +943,6 @@
               <w:rPr>
                 <w:rFonts w:ascii="Arial" w:hAnsi="Arial" w:eastAsia="Arial" w:cs="Arial"/>
                 <w:b/>
-                <w:b/>
                 <w:color w:val="000000"/>
                 <w:sz w:val="26"/>
                 <w:szCs w:val="26"/>
@@ -960,7 +961,7 @@
           </w:p>
           <w:p>
             <w:pPr>
-              <w:pStyle w:val="Normal1"/>
+              <w:pStyle w:val="LO-normal"/>
               <w:widowControl w:val="false"/>
               <w:spacing w:lineRule="auto" w:line="240" w:before="0" w:after="0"/>
               <w:ind w:right="0" w:hanging="0"/>
@@ -1012,7 +1013,7 @@
                 </w:tcPr>
                 <w:p>
                   <w:pPr>
-                    <w:pStyle w:val="Normal1"/>
+                    <w:pStyle w:val="LO-normal"/>
                     <w:widowControl w:val="false"/>
                     <w:spacing w:lineRule="auto" w:line="240" w:before="0" w:after="0"/>
                     <w:ind w:right="0" w:hanging="0"/>
@@ -1043,7 +1044,7 @@
           </w:tbl>
           <w:p>
             <w:pPr>
-              <w:pStyle w:val="Normal1"/>
+              <w:pStyle w:val="LO-normal"/>
               <w:widowControl w:val="false"/>
               <w:spacing w:lineRule="auto" w:line="240" w:before="0" w:after="0"/>
               <w:rPr>
@@ -1081,11 +1082,10 @@
           </w:tcPr>
           <w:p>
             <w:pPr>
-              <w:pStyle w:val="Normal1"/>
+              <w:pStyle w:val="LO-normal"/>
               <w:keepNext w:val="false"/>
               <w:keepLines w:val="false"/>
               <w:widowControl w:val="false"/>
-              <w:pBdr/>
               <w:shd w:val="clear" w:fill="auto"/>
               <w:spacing w:lineRule="auto" w:line="240" w:before="0" w:after="0"/>
               <w:ind w:left="0" w:right="0" w:hanging="0"/>
@@ -1117,11 +1117,10 @@
           </w:tcPr>
           <w:p>
             <w:pPr>
-              <w:pStyle w:val="Normal1"/>
+              <w:pStyle w:val="LO-normal"/>
               <w:keepNext w:val="false"/>
               <w:keepLines w:val="false"/>
               <w:widowControl w:val="false"/>
-              <w:pBdr/>
               <w:shd w:val="clear" w:fill="auto"/>
               <w:spacing w:lineRule="auto" w:line="240" w:before="0" w:after="0"/>
               <w:ind w:left="0" w:right="0" w:hanging="0"/>
@@ -1158,11 +1157,10 @@
           </w:tcPr>
           <w:p>
             <w:pPr>
-              <w:pStyle w:val="Normal1"/>
+              <w:pStyle w:val="LO-normal"/>
               <w:keepNext w:val="false"/>
               <w:keepLines w:val="false"/>
               <w:widowControl w:val="false"/>
-              <w:pBdr/>
               <w:shd w:val="clear" w:fill="auto"/>
               <w:spacing w:lineRule="auto" w:line="240" w:before="0" w:after="0"/>
               <w:ind w:left="0" w:right="0" w:hanging="0"/>
@@ -1194,11 +1192,10 @@
           </w:tcPr>
           <w:p>
             <w:pPr>
-              <w:pStyle w:val="Normal1"/>
+              <w:pStyle w:val="LO-normal"/>
               <w:keepNext w:val="false"/>
               <w:keepLines w:val="false"/>
               <w:widowControl w:val="false"/>
-              <w:pBdr/>
               <w:shd w:val="clear" w:fill="auto"/>
               <w:spacing w:lineRule="auto" w:line="240" w:before="0" w:after="0"/>
               <w:ind w:left="0" w:right="0" w:hanging="0"/>
@@ -1235,11 +1232,10 @@
           </w:tcPr>
           <w:p>
             <w:pPr>
-              <w:pStyle w:val="Normal1"/>
+              <w:pStyle w:val="LO-normal"/>
               <w:keepNext w:val="false"/>
               <w:keepLines w:val="false"/>
               <w:widowControl w:val="false"/>
-              <w:pBdr/>
               <w:shd w:val="clear" w:fill="auto"/>
               <w:spacing w:lineRule="auto" w:line="240" w:before="0" w:after="0"/>
               <w:ind w:left="0" w:right="0" w:hanging="0"/>
@@ -1271,11 +1267,10 @@
           </w:tcPr>
           <w:p>
             <w:pPr>
-              <w:pStyle w:val="Normal1"/>
+              <w:pStyle w:val="LO-normal"/>
               <w:keepNext w:val="false"/>
               <w:keepLines w:val="false"/>
               <w:widowControl w:val="false"/>
-              <w:pBdr/>
               <w:shd w:val="clear" w:fill="auto"/>
               <w:spacing w:lineRule="auto" w:line="240" w:before="0" w:after="0"/>
               <w:ind w:left="0" w:right="0" w:hanging="0"/>
@@ -1312,11 +1307,10 @@
           </w:tcPr>
           <w:p>
             <w:pPr>
-              <w:pStyle w:val="Normal1"/>
+              <w:pStyle w:val="LO-normal"/>
               <w:keepNext w:val="false"/>
               <w:keepLines w:val="false"/>
               <w:widowControl w:val="false"/>
-              <w:pBdr/>
               <w:shd w:val="clear" w:fill="auto"/>
               <w:spacing w:lineRule="auto" w:line="240" w:before="0" w:after="0"/>
               <w:ind w:left="0" w:right="0" w:hanging="0"/>
@@ -1348,11 +1342,10 @@
           </w:tcPr>
           <w:p>
             <w:pPr>
-              <w:pStyle w:val="Normal1"/>
+              <w:pStyle w:val="LO-normal"/>
               <w:keepNext w:val="false"/>
               <w:keepLines w:val="false"/>
               <w:widowControl w:val="false"/>
-              <w:pBdr/>
               <w:shd w:val="clear" w:fill="auto"/>
               <w:spacing w:lineRule="auto" w:line="240" w:before="0" w:after="0"/>
               <w:ind w:left="0" w:right="0" w:hanging="0"/>
@@ -1389,11 +1382,10 @@
           </w:tcPr>
           <w:p>
             <w:pPr>
-              <w:pStyle w:val="Normal1"/>
+              <w:pStyle w:val="LO-normal"/>
               <w:keepNext w:val="false"/>
               <w:keepLines w:val="false"/>
               <w:widowControl w:val="false"/>
-              <w:pBdr/>
               <w:shd w:val="clear" w:fill="auto"/>
               <w:spacing w:lineRule="auto" w:line="240" w:before="0" w:after="0"/>
               <w:ind w:left="0" w:right="0" w:hanging="0"/>
@@ -1425,11 +1417,10 @@
           </w:tcPr>
           <w:p>
             <w:pPr>
-              <w:pStyle w:val="Normal1"/>
+              <w:pStyle w:val="LO-normal"/>
               <w:keepNext w:val="false"/>
               <w:keepLines w:val="false"/>
               <w:widowControl w:val="false"/>
-              <w:pBdr/>
               <w:shd w:val="clear" w:fill="auto"/>
               <w:spacing w:lineRule="auto" w:line="240" w:before="0" w:after="0"/>
               <w:ind w:left="0" w:right="0" w:hanging="0"/>
@@ -1466,11 +1457,10 @@
           </w:tcPr>
           <w:p>
             <w:pPr>
-              <w:pStyle w:val="Normal1"/>
+              <w:pStyle w:val="LO-normal"/>
               <w:keepNext w:val="false"/>
               <w:keepLines w:val="false"/>
               <w:widowControl w:val="false"/>
-              <w:pBdr/>
               <w:shd w:val="clear" w:fill="auto"/>
               <w:spacing w:lineRule="auto" w:line="240" w:before="0" w:after="0"/>
               <w:ind w:left="0" w:right="0" w:hanging="0"/>
@@ -1502,11 +1492,10 @@
           </w:tcPr>
           <w:p>
             <w:pPr>
-              <w:pStyle w:val="Normal1"/>
+              <w:pStyle w:val="LO-normal"/>
               <w:keepNext w:val="false"/>
               <w:keepLines w:val="false"/>
               <w:widowControl w:val="false"/>
-              <w:pBdr/>
               <w:shd w:val="clear" w:fill="auto"/>
               <w:spacing w:lineRule="auto" w:line="240" w:before="0" w:after="0"/>
               <w:ind w:left="0" w:right="0" w:hanging="0"/>
@@ -1543,11 +1532,10 @@
           </w:tcPr>
           <w:p>
             <w:pPr>
-              <w:pStyle w:val="Normal1"/>
+              <w:pStyle w:val="LO-normal"/>
               <w:keepNext w:val="false"/>
               <w:keepLines w:val="false"/>
               <w:widowControl w:val="false"/>
-              <w:pBdr/>
               <w:shd w:val="clear" w:fill="auto"/>
               <w:spacing w:lineRule="auto" w:line="240" w:before="0" w:after="0"/>
               <w:ind w:left="0" w:right="0" w:hanging="0"/>
@@ -1579,11 +1567,10 @@
           </w:tcPr>
           <w:p>
             <w:pPr>
-              <w:pStyle w:val="Normal1"/>
+              <w:pStyle w:val="LO-normal"/>
               <w:keepNext w:val="false"/>
               <w:keepLines w:val="false"/>
               <w:widowControl w:val="false"/>
-              <w:pBdr/>
               <w:shd w:val="clear" w:fill="auto"/>
               <w:spacing w:lineRule="auto" w:line="240" w:before="0" w:after="0"/>
               <w:ind w:left="0" w:right="0" w:hanging="0"/>
@@ -1605,7 +1592,7 @@
     </w:tbl>
     <w:p>
       <w:pPr>
-        <w:pStyle w:val="Normal1"/>
+        <w:pStyle w:val="LO-normal"/>
         <w:rPr>
           <w:rFonts w:ascii="Arial" w:hAnsi="Arial" w:eastAsia="Arial" w:cs="Arial"/>
           <w:color w:val="000000"/>
@@ -1618,7 +1605,7 @@
     <w:sectPr>
       <w:type w:val="nextPage"/>
       <w:pgSz w:w="11906" w:h="16838"/>
-      <w:pgMar w:left="863" w:right="863" w:header="0" w:top="720" w:footer="0" w:bottom="720" w:gutter="0"/>
+      <w:pgMar w:left="863" w:right="863" w:gutter="0" w:header="0" w:top="720" w:footer="0" w:bottom="720"/>
       <w:pgNumType w:start="1" w:fmt="decimal"/>
       <w:formProt w:val="false"/>
       <w:textDirection w:val="lrTb"/>
@@ -1637,7 +1624,7 @@
         <w:color w:val="666666"/>
         <w:sz w:val="18"/>
         <w:szCs w:val="18"/>
-        <w:lang w:val="en" w:eastAsia="zh-CN" w:bidi="hi-IN"/>
+        <w:lang w:val="en-US" w:eastAsia="zh-CN" w:bidi="hi-IN"/>
       </w:rPr>
     </w:rPrDefault>
     <w:pPrDefault>
@@ -1651,6 +1638,7 @@
     <w:qFormat/>
     <w:pPr>
       <w:widowControl w:val="false"/>
+      <w:suppressAutoHyphens w:val="true"/>
       <w:bidi w:val="0"/>
       <w:spacing w:lineRule="auto" w:line="312" w:before="120" w:after="0"/>
       <w:ind w:right="300" w:hanging="0"/>
@@ -1662,13 +1650,13 @@
       <w:kern w:val="0"/>
       <w:sz w:val="18"/>
       <w:szCs w:val="18"/>
-      <w:lang w:val="en" w:eastAsia="zh-CN" w:bidi="hi-IN"/>
+      <w:lang w:val="en-US" w:eastAsia="zh-CN" w:bidi="hi-IN"/>
     </w:rPr>
   </w:style>
-  <w:style w:type="paragraph" w:styleId="1">
+  <w:style w:type="paragraph" w:styleId="Heading1">
     <w:name w:val="Heading 1"/>
-    <w:basedOn w:val="Normal1"/>
-    <w:next w:val="Normal1"/>
+    <w:basedOn w:val="LO-normal"/>
+    <w:next w:val="LO-normal"/>
     <w:qFormat/>
     <w:pPr>
       <w:spacing w:lineRule="auto" w:line="240" w:before="600" w:after="0"/>
@@ -1679,10 +1667,10 @@
       <w:color w:val="2079C7"/>
     </w:rPr>
   </w:style>
-  <w:style w:type="paragraph" w:styleId="2">
+  <w:style w:type="paragraph" w:styleId="Heading2">
     <w:name w:val="Heading 2"/>
-    <w:basedOn w:val="Normal1"/>
-    <w:next w:val="Normal1"/>
+    <w:basedOn w:val="LO-normal"/>
+    <w:next w:val="LO-normal"/>
     <w:qFormat/>
     <w:pPr>
       <w:keepNext w:val="true"/>
@@ -1696,10 +1684,10 @@
       <w:szCs w:val="22"/>
     </w:rPr>
   </w:style>
-  <w:style w:type="paragraph" w:styleId="3">
+  <w:style w:type="paragraph" w:styleId="Heading3">
     <w:name w:val="Heading 3"/>
-    <w:basedOn w:val="Normal1"/>
-    <w:next w:val="Normal1"/>
+    <w:basedOn w:val="LO-normal"/>
+    <w:next w:val="LO-normal"/>
     <w:qFormat/>
     <w:pPr>
       <w:keepNext w:val="true"/>
@@ -1713,10 +1701,10 @@
       <w:szCs w:val="16"/>
     </w:rPr>
   </w:style>
-  <w:style w:type="paragraph" w:styleId="4">
+  <w:style w:type="paragraph" w:styleId="Heading4">
     <w:name w:val="Heading 4"/>
-    <w:basedOn w:val="Normal1"/>
-    <w:next w:val="Normal1"/>
+    <w:basedOn w:val="LO-normal"/>
+    <w:next w:val="LO-normal"/>
     <w:qFormat/>
     <w:pPr>
       <w:keepNext w:val="true"/>
@@ -1731,10 +1719,10 @@
       <w:u w:val="single"/>
     </w:rPr>
   </w:style>
-  <w:style w:type="paragraph" w:styleId="5">
+  <w:style w:type="paragraph" w:styleId="Heading5">
     <w:name w:val="Heading 5"/>
-    <w:basedOn w:val="Normal1"/>
-    <w:next w:val="Normal1"/>
+    <w:basedOn w:val="LO-normal"/>
+    <w:next w:val="LO-normal"/>
     <w:qFormat/>
     <w:pPr>
       <w:keepNext w:val="true"/>
@@ -1748,10 +1736,10 @@
       <w:szCs w:val="22"/>
     </w:rPr>
   </w:style>
-  <w:style w:type="paragraph" w:styleId="6">
+  <w:style w:type="paragraph" w:styleId="Heading6">
     <w:name w:val="Heading 6"/>
-    <w:basedOn w:val="Normal1"/>
-    <w:next w:val="Normal1"/>
+    <w:basedOn w:val="LO-normal"/>
+    <w:next w:val="LO-normal"/>
     <w:qFormat/>
     <w:pPr>
       <w:keepNext w:val="true"/>
@@ -1766,22 +1754,22 @@
       <w:szCs w:val="22"/>
     </w:rPr>
   </w:style>
-  <w:style w:type="paragraph" w:styleId="Style8">
-    <w:name w:val="Заголовок"/>
+  <w:style w:type="paragraph" w:styleId="Heading">
+    <w:name w:val="Heading"/>
     <w:basedOn w:val="Normal"/>
-    <w:next w:val="Style9"/>
+    <w:next w:val="TextBody"/>
     <w:qFormat/>
     <w:pPr>
       <w:keepNext w:val="true"/>
       <w:spacing w:before="240" w:after="120"/>
     </w:pPr>
     <w:rPr>
-      <w:rFonts w:ascii="Liberation Sans" w:hAnsi="Liberation Sans" w:eastAsia="Microsoft YaHei" w:cs="Lucida Sans"/>
+      <w:rFonts w:ascii="Liberation Sans" w:hAnsi="Liberation Sans" w:eastAsia="Microsoft YaHei" w:cs="Arial"/>
       <w:sz w:val="28"/>
       <w:szCs w:val="28"/>
     </w:rPr>
   </w:style>
-  <w:style w:type="paragraph" w:styleId="Style9">
+  <w:style w:type="paragraph" w:styleId="TextBody">
     <w:name w:val="Body Text"/>
     <w:basedOn w:val="Normal"/>
     <w:pPr>
@@ -1789,15 +1777,15 @@
     </w:pPr>
     <w:rPr/>
   </w:style>
-  <w:style w:type="paragraph" w:styleId="Style10">
+  <w:style w:type="paragraph" w:styleId="List">
     <w:name w:val="List"/>
-    <w:basedOn w:val="Style9"/>
+    <w:basedOn w:val="TextBody"/>
     <w:pPr/>
     <w:rPr>
       <w:rFonts w:cs="Lucida Sans"/>
     </w:rPr>
   </w:style>
-  <w:style w:type="paragraph" w:styleId="Style11">
+  <w:style w:type="paragraph" w:styleId="Caption">
     <w:name w:val="Caption"/>
     <w:basedOn w:val="Normal"/>
     <w:qFormat/>
@@ -1813,7 +1801,33 @@
       <w:szCs w:val="24"/>
     </w:rPr>
   </w:style>
-  <w:style w:type="paragraph" w:styleId="Style12">
+  <w:style w:type="paragraph" w:styleId="Index">
+    <w:name w:val="Index"/>
+    <w:basedOn w:val="Normal"/>
+    <w:qFormat/>
+    <w:pPr>
+      <w:suppressLineNumbers/>
+    </w:pPr>
+    <w:rPr>
+      <w:rFonts w:ascii="Calibri" w:hAnsi="Calibri" w:cs="Arial"/>
+    </w:rPr>
+  </w:style>
+  <w:style w:type="paragraph" w:styleId="Style3">
+    <w:name w:val="Заголовок"/>
+    <w:basedOn w:val="Normal"/>
+    <w:next w:val="TextBody"/>
+    <w:qFormat/>
+    <w:pPr>
+      <w:keepNext w:val="true"/>
+      <w:spacing w:before="240" w:after="120"/>
+    </w:pPr>
+    <w:rPr>
+      <w:rFonts w:ascii="Liberation Sans" w:hAnsi="Liberation Sans" w:eastAsia="Microsoft YaHei" w:cs="Lucida Sans"/>
+      <w:sz w:val="28"/>
+      <w:szCs w:val="28"/>
+    </w:rPr>
+  </w:style>
+  <w:style w:type="paragraph" w:styleId="Style4">
     <w:name w:val="Указатель"/>
     <w:basedOn w:val="Normal"/>
     <w:qFormat/>
@@ -1824,11 +1838,12 @@
       <w:rFonts w:cs="Lucida Sans"/>
     </w:rPr>
   </w:style>
-  <w:style w:type="paragraph" w:styleId="Normal1" w:default="1">
+  <w:style w:type="paragraph" w:styleId="LO-normal" w:default="1">
     <w:name w:val="LO-normal"/>
     <w:qFormat/>
     <w:pPr>
       <w:widowControl w:val="false"/>
+      <w:suppressAutoHyphens w:val="true"/>
       <w:bidi w:val="0"/>
       <w:spacing w:lineRule="auto" w:line="312" w:before="120" w:after="0"/>
       <w:ind w:right="300" w:hanging="0"/>
@@ -1840,13 +1855,13 @@
       <w:kern w:val="0"/>
       <w:sz w:val="18"/>
       <w:szCs w:val="18"/>
-      <w:lang w:val="en" w:eastAsia="zh-CN" w:bidi="hi-IN"/>
+      <w:lang w:val="en-US" w:eastAsia="zh-CN" w:bidi="hi-IN"/>
     </w:rPr>
   </w:style>
-  <w:style w:type="paragraph" w:styleId="Style13">
+  <w:style w:type="paragraph" w:styleId="Title">
     <w:name w:val="Title"/>
-    <w:basedOn w:val="Normal1"/>
-    <w:next w:val="Normal1"/>
+    <w:basedOn w:val="LO-normal"/>
+    <w:next w:val="LO-normal"/>
     <w:qFormat/>
     <w:pPr>
       <w:spacing w:lineRule="auto" w:line="240" w:before="0" w:after="120"/>
@@ -1858,10 +1873,10 @@
       <w:szCs w:val="72"/>
     </w:rPr>
   </w:style>
-  <w:style w:type="paragraph" w:styleId="Style14">
+  <w:style w:type="paragraph" w:styleId="Subtitle">
     <w:name w:val="Subtitle"/>
-    <w:basedOn w:val="Normal1"/>
-    <w:next w:val="Normal1"/>
+    <w:basedOn w:val="LO-normal"/>
+    <w:next w:val="LO-normal"/>
     <w:qFormat/>
     <w:pPr>
       <w:spacing w:lineRule="auto" w:line="276" w:before="0" w:after="0"/>

</xml_diff>

<commit_message>
Add size limit settings for DOCX and XLSX files, and update raw filter row limit logic
</commit_message>
<xml_diff>
--- a/test-data/test01/test.docx
+++ b/test-data/test01/test.docx
@@ -368,7 +368,25 @@
                 <w:sz w:val="20"/>
                 <w:szCs w:val="20"/>
               </w:rPr>
-              <w:t>#Career:1#</w:t>
+              <w:t>#Career</w:t>
+            </w:r>
+            <w:r>
+              <w:rPr>
+                <w:rFonts w:eastAsia="Arial" w:cs="Arial" w:ascii="Arial" w:hAnsi="Arial"/>
+                <w:color w:val="000000"/>
+                <w:sz w:val="20"/>
+                <w:szCs w:val="20"/>
+              </w:rPr>
+              <w:t>:1</w:t>
+            </w:r>
+            <w:r>
+              <w:rPr>
+                <w:rFonts w:eastAsia="Arial" w:cs="Arial" w:ascii="Arial" w:hAnsi="Arial"/>
+                <w:color w:val="000000"/>
+                <w:sz w:val="20"/>
+                <w:szCs w:val="20"/>
+              </w:rPr>
+              <w:t>#</w:t>
             </w:r>
           </w:p>
           <w:tbl>
@@ -562,7 +580,25 @@
                 <w:sz w:val="20"/>
                 <w:szCs w:val="20"/>
               </w:rPr>
-              <w:t>#Education:1#</w:t>
+              <w:t>#Education:</w:t>
+            </w:r>
+            <w:r>
+              <w:rPr>
+                <w:rFonts w:eastAsia="Arial" w:cs="Arial" w:ascii="Arial" w:hAnsi="Arial"/>
+                <w:color w:val="000000"/>
+                <w:sz w:val="20"/>
+                <w:szCs w:val="20"/>
+              </w:rPr>
+              <w:t>1</w:t>
+            </w:r>
+            <w:r>
+              <w:rPr>
+                <w:rFonts w:eastAsia="Arial" w:cs="Arial" w:ascii="Arial" w:hAnsi="Arial"/>
+                <w:color w:val="000000"/>
+                <w:sz w:val="20"/>
+                <w:szCs w:val="20"/>
+              </w:rPr>
+              <w:t>#</w:t>
             </w:r>
           </w:p>
           <w:tbl>

</xml_diff>